<commit_message>
Updated resume with different tabs
</commit_message>
<xml_diff>
--- a/docs/Hawkins_Resume.docx
+++ b/docs/Hawkins_Resume.docx
@@ -106,7 +106,7 @@
         <w:ind w:left="0" w:right="0" w:firstLine="0"/>
         <w:jc w:val="both"/>
       </w:pPr>
-      <w:hyperlink r:id="rId5">
+      <w:hyperlink r:id="rId6">
         <w:r>
           <w:rPr>
             <w:color w:val="000080"/>
@@ -115,7 +115,7 @@
           <w:t>www.eg.bucknell.edu/~mah045/</w:t>
         </w:r>
       </w:hyperlink>
-      <w:hyperlink r:id="rId6">
+      <w:hyperlink r:id="rId7">
         <w:r>
           <w:rPr>
             <w:color w:val="000000"/>
@@ -160,10 +160,15 @@
           <w:ilvl w:val="0"/>
           <w:numId w:val="8"/>
         </w:numPr>
-        <w:ind w:left="360"/>
-      </w:pPr>
-      <w:r>
-        <w:t>Bucknell University: Lewisburg, PA</w:t>
+        <w:ind w:left="0" w:firstLine="360"/>
+      </w:pPr>
+      <w:proofErr w:type="spellStart"/>
+      <w:r>
+        <w:t>Bucknell</w:t>
+      </w:r>
+      <w:proofErr w:type="spellEnd"/>
+      <w:r>
+        <w:t xml:space="preserve"> University: Lewisburg, PA</w:t>
       </w:r>
     </w:p>
     <w:p>
@@ -173,7 +178,7 @@
           <w:ilvl w:val="0"/>
           <w:numId w:val="8"/>
         </w:numPr>
-        <w:ind w:left="360"/>
+        <w:ind w:left="0" w:firstLine="360"/>
       </w:pPr>
       <w:r>
         <w:t>Bachelor of Science in Computer Engineering with a minor in Mathematics.</w:t>
@@ -186,7 +191,7 @@
           <w:ilvl w:val="0"/>
           <w:numId w:val="8"/>
         </w:numPr>
-        <w:ind w:left="360"/>
+        <w:ind w:left="0" w:firstLine="360"/>
       </w:pPr>
       <w:r>
         <w:t>Exp</w:t>
@@ -205,7 +210,7 @@
         <w:pBdr>
           <w:bottom w:val="single" w:sz="6" w:space="1" w:color="auto"/>
         </w:pBdr>
-        <w:ind w:left="360"/>
+        <w:ind w:left="0" w:firstLine="360"/>
       </w:pPr>
       <w:r>
         <w:t>GPA: 3.</w:t>
@@ -241,11 +246,19 @@
       <w:r>
         <w:t xml:space="preserve">System Administrator, </w:t>
       </w:r>
+      <w:proofErr w:type="spellStart"/>
       <w:r>
         <w:rPr>
           <w:i/>
         </w:rPr>
-        <w:t>HawkEye Technologies, LLC</w:t>
+        <w:t>HawkEye</w:t>
+      </w:r>
+      <w:proofErr w:type="spellEnd"/>
+      <w:r>
+        <w:rPr>
+          <w:i/>
+        </w:rPr>
+        <w:t xml:space="preserve"> Technologies, LLC</w:t>
       </w:r>
       <w:r>
         <w:t>: Milford, CT, March 2012 – August 2014</w:t>
@@ -258,7 +271,7 @@
           <w:ilvl w:val="0"/>
           <w:numId w:val="7"/>
         </w:numPr>
-        <w:ind w:left="360"/>
+        <w:ind w:left="0" w:firstLine="360"/>
       </w:pPr>
       <w:r>
         <w:t>Assembly of infrared sources including coil winding, s</w:t>
@@ -274,7 +287,7 @@
           <w:ilvl w:val="0"/>
           <w:numId w:val="7"/>
         </w:numPr>
-        <w:ind w:left="360"/>
+        <w:ind w:left="0" w:firstLine="360"/>
       </w:pPr>
       <w:r>
         <w:t>Stress testing units</w:t>
@@ -287,7 +300,7 @@
           <w:ilvl w:val="0"/>
           <w:numId w:val="7"/>
         </w:numPr>
-        <w:ind w:left="360"/>
+        <w:ind w:left="0" w:firstLine="360"/>
       </w:pPr>
       <w:r>
         <w:t>Data collection and metric analysis</w:t>
@@ -300,7 +313,7 @@
           <w:ilvl w:val="0"/>
           <w:numId w:val="7"/>
         </w:numPr>
-        <w:ind w:left="360"/>
+        <w:ind w:left="0" w:firstLine="360"/>
       </w:pPr>
       <w:r>
         <w:t>Datasheet design and publishing</w:t>
@@ -333,7 +346,7 @@
           <w:ilvl w:val="0"/>
           <w:numId w:val="6"/>
         </w:numPr>
-        <w:ind w:left="360" w:right="1811"/>
+        <w:ind w:left="0" w:right="1811" w:firstLine="360"/>
       </w:pPr>
       <w:r>
         <w:t xml:space="preserve">Brainstorming and the engineering design process. </w:t>
@@ -346,7 +359,7 @@
           <w:ilvl w:val="0"/>
           <w:numId w:val="6"/>
         </w:numPr>
-        <w:ind w:left="360"/>
+        <w:ind w:left="0" w:firstLine="360"/>
       </w:pPr>
       <w:r>
         <w:t>Rapid prototyping</w:t>
@@ -359,7 +372,7 @@
           <w:ilvl w:val="0"/>
           <w:numId w:val="6"/>
         </w:numPr>
-        <w:ind w:left="360"/>
+        <w:ind w:left="0" w:firstLine="360"/>
       </w:pPr>
       <w:r>
         <w:t>Elevator pitch</w:t>
@@ -398,7 +411,7 @@
           <w:ilvl w:val="0"/>
           <w:numId w:val="5"/>
         </w:numPr>
-        <w:ind w:left="360"/>
+        <w:ind w:left="0" w:firstLine="360"/>
       </w:pPr>
       <w:r>
         <w:t xml:space="preserve">Solar window analysis </w:t>
@@ -414,7 +427,7 @@
           <w:ilvl w:val="0"/>
           <w:numId w:val="5"/>
         </w:numPr>
-        <w:ind w:left="360"/>
+        <w:ind w:left="0" w:firstLine="360"/>
       </w:pPr>
       <w:r>
         <w:t>Business plan design and pro forma financial statements</w:t>
@@ -433,8 +446,13 @@
         </w:rPr>
         <w:t xml:space="preserve"> </w:t>
       </w:r>
-      <w:r>
-        <w:t>Bucknell University: Lewisburg, PA, August 2014 – December 2015</w:t>
+      <w:proofErr w:type="spellStart"/>
+      <w:r>
+        <w:t>Bucknell</w:t>
+      </w:r>
+      <w:proofErr w:type="spellEnd"/>
+      <w:r>
+        <w:t xml:space="preserve"> University: Lewisburg, PA, August 2014 – December 2015</w:t>
       </w:r>
     </w:p>
     <w:p>
@@ -444,7 +462,7 @@
           <w:ilvl w:val="0"/>
           <w:numId w:val="4"/>
         </w:numPr>
-        <w:ind w:left="360"/>
+        <w:ind w:left="0" w:firstLine="360"/>
       </w:pPr>
       <w:r>
         <w:t>CSCI 203: Intro to Computer Science</w:t>
@@ -457,7 +475,7 @@
           <w:ilvl w:val="0"/>
           <w:numId w:val="4"/>
         </w:numPr>
-        <w:ind w:left="360"/>
+        <w:ind w:left="0" w:firstLine="360"/>
       </w:pPr>
       <w:r>
         <w:t>ELEC 205: Electrical and Computer Engineering Fundamentals</w:t>
@@ -467,8 +485,21 @@
       <w:pPr>
         <w:ind w:left="0" w:firstLine="0"/>
       </w:pPr>
-      <w:r>
-        <w:t>HydroSense Researcher, Bucknell Universi</w:t>
+      <w:proofErr w:type="spellStart"/>
+      <w:r>
+        <w:t>HydroSense</w:t>
+      </w:r>
+      <w:proofErr w:type="spellEnd"/>
+      <w:r>
+        <w:t xml:space="preserve"> Researcher, </w:t>
+      </w:r>
+      <w:proofErr w:type="spellStart"/>
+      <w:r>
+        <w:t>Bucknell</w:t>
+      </w:r>
+      <w:proofErr w:type="spellEnd"/>
+      <w:r>
+        <w:t xml:space="preserve"> Universi</w:t>
       </w:r>
       <w:r>
         <w:t>ty: Lewisburg, PA, January 2016 – May 2016</w:t>
@@ -481,10 +512,18 @@
           <w:ilvl w:val="0"/>
           <w:numId w:val="3"/>
         </w:numPr>
-        <w:ind w:left="360"/>
-      </w:pPr>
-      <w:r>
-        <w:t>System engineer for sonde firmware</w:t>
+        <w:ind w:left="0" w:firstLine="360"/>
+      </w:pPr>
+      <w:r>
+        <w:t xml:space="preserve">System engineer for </w:t>
+      </w:r>
+      <w:proofErr w:type="spellStart"/>
+      <w:r>
+        <w:t>sonde</w:t>
+      </w:r>
+      <w:proofErr w:type="spellEnd"/>
+      <w:r>
+        <w:t xml:space="preserve"> firmware</w:t>
       </w:r>
     </w:p>
     <w:p>
@@ -497,13 +536,21 @@
         <w:pBdr>
           <w:bottom w:val="single" w:sz="6" w:space="1" w:color="auto"/>
         </w:pBdr>
-        <w:ind w:left="360"/>
+        <w:ind w:left="0" w:firstLine="360"/>
       </w:pPr>
       <w:r>
         <w:t>Testing and valida</w:t>
       </w:r>
       <w:r>
-        <w:t>tion of Arduino weather station</w:t>
+        <w:t xml:space="preserve">tion of </w:t>
+      </w:r>
+      <w:proofErr w:type="spellStart"/>
+      <w:r>
+        <w:t>Arduino</w:t>
+      </w:r>
+      <w:proofErr w:type="spellEnd"/>
+      <w:r>
+        <w:t xml:space="preserve"> weather station</w:t>
       </w:r>
     </w:p>
     <w:p>
@@ -536,7 +583,7 @@
         <w:pBdr>
           <w:bottom w:val="single" w:sz="6" w:space="1" w:color="auto"/>
         </w:pBdr>
-        <w:ind w:left="360"/>
+        <w:ind w:left="0" w:firstLine="360"/>
       </w:pPr>
       <w:r>
         <w:t>Migration from Excel to relational solution in Access</w:t>
@@ -552,7 +599,7 @@
         <w:pBdr>
           <w:bottom w:val="single" w:sz="6" w:space="1" w:color="auto"/>
         </w:pBdr>
-        <w:ind w:left="360"/>
+        <w:ind w:left="0" w:firstLine="360"/>
       </w:pPr>
       <w:r>
         <w:t>Automated polling of off-site database for up to date resources</w:t>
@@ -568,15 +615,10 @@
         <w:pBdr>
           <w:bottom w:val="single" w:sz="6" w:space="1" w:color="auto"/>
         </w:pBdr>
-        <w:ind w:left="360"/>
-      </w:pPr>
-      <w:r>
-        <w:t xml:space="preserve">Frontend GUI development for ease of use </w:t>
-      </w:r>
-      <w:bookmarkStart w:id="0" w:name="_GoBack"/>
-      <w:bookmarkEnd w:id="0"/>
-      <w:r>
-        <w:t>and automation of tasks</w:t>
+        <w:ind w:left="0" w:firstLine="360"/>
+      </w:pPr>
+      <w:r>
+        <w:t>Frontend GUI development for ease of use and automation of tasks</w:t>
       </w:r>
     </w:p>
     <w:p>
@@ -597,10 +639,18 @@
           <w:ilvl w:val="0"/>
           <w:numId w:val="2"/>
         </w:numPr>
-        <w:ind w:left="360"/>
-      </w:pPr>
-      <w:r>
-        <w:t>C, Java, Python, HTML, CSS, Javascript, SQL</w:t>
+        <w:ind w:left="0" w:firstLine="360"/>
+      </w:pPr>
+      <w:r>
+        <w:t xml:space="preserve">C, Java, Python, HTML, CSS, </w:t>
+      </w:r>
+      <w:proofErr w:type="spellStart"/>
+      <w:r>
+        <w:t>Javascript</w:t>
+      </w:r>
+      <w:proofErr w:type="spellEnd"/>
+      <w:r>
+        <w:t>, SQL</w:t>
       </w:r>
       <w:r>
         <w:t>, MATLAB</w:t>
@@ -616,7 +666,7 @@
         <w:pBdr>
           <w:bottom w:val="single" w:sz="6" w:space="1" w:color="auto"/>
         </w:pBdr>
-        <w:ind w:left="360"/>
+        <w:ind w:left="0" w:firstLine="360"/>
       </w:pPr>
       <w:r>
         <w:t>MIPS Architecture</w:t>
@@ -625,7 +675,15 @@
         <w:t>, Veri</w:t>
       </w:r>
       <w:r>
-        <w:t>log, Multisim (SPICE)</w:t>
+        <w:t xml:space="preserve">log, </w:t>
+      </w:r>
+      <w:proofErr w:type="spellStart"/>
+      <w:r>
+        <w:t>Multisim</w:t>
+      </w:r>
+      <w:proofErr w:type="spellEnd"/>
+      <w:r>
+        <w:t xml:space="preserve"> (SPICE)</w:t>
       </w:r>
       <w:r>
         <w:t>, Simulink</w:t>
@@ -641,7 +699,7 @@
         <w:pBdr>
           <w:bottom w:val="single" w:sz="6" w:space="1" w:color="auto"/>
         </w:pBdr>
-        <w:ind w:left="360"/>
+        <w:ind w:left="0" w:firstLine="360"/>
       </w:pPr>
       <w:r>
         <w:t>Word, Excel, Access</w:t>
@@ -683,7 +741,12 @@
         <w:ind w:left="360" w:firstLine="0"/>
       </w:pPr>
       <w:r>
-        <w:t xml:space="preserve">Algorithms and data structures. Assembler design utilizing the MIPS architecture. Processor organization. </w:t>
+        <w:t>Algorithms and data structures. Assembl</w:t>
+      </w:r>
+      <w:bookmarkStart w:id="0" w:name="_GoBack"/>
+      <w:bookmarkEnd w:id="0"/>
+      <w:r>
+        <w:t xml:space="preserve">er design utilizing the MIPS architecture. Processor organization. </w:t>
       </w:r>
     </w:p>
     <w:p>
@@ -691,7 +754,15 @@
         <w:ind w:left="360" w:firstLine="0"/>
       </w:pPr>
       <w:r>
-        <w:t xml:space="preserve">Memory hierarchy. Interfacing processors and I/O devices. Relational model of data. Database schema. Identifying redundancies, normalization, and MVD. Relational algebra. Interrupts, polling, and DMA. Interprocess communication and synchronization. CPU scheduling. Managing main and virtual memory. File system interfaces and implementations. </w:t>
+        <w:t xml:space="preserve">Memory hierarchy. Interfacing processors and I/O devices. Relational model of data. Database schema. Identifying redundancies, normalization, and MVD. Relational algebra. Interrupts, polling, and DMA. </w:t>
+      </w:r>
+      <w:proofErr w:type="spellStart"/>
+      <w:r>
+        <w:t>Interprocess</w:t>
+      </w:r>
+      <w:proofErr w:type="spellEnd"/>
+      <w:r>
+        <w:t xml:space="preserve"> communication and synchronization. CPU scheduling. Managing main and virtual memory. File system interfaces and implementations. </w:t>
       </w:r>
     </w:p>
     <w:p>
@@ -707,7 +778,15 @@
         <w:ind w:left="360" w:firstLine="0"/>
       </w:pPr>
       <w:r>
-        <w:t xml:space="preserve">Voltage, current, resistance, and power relationships. Signal processing. Digital logic and digital system design. Phasor domain analysis. Transformers. Complex and three-phase power. Transients. Filters. Laplace, Fourier, and Z transforms. Discrete and continuous signals. Differential and difference equations. Analog and digital filter design. Amplifiers, diodes, FETs, and BJTs. Measurement systems. Power supply design. </w:t>
+        <w:t xml:space="preserve">Voltage, current, resistance, and power relationships. Signal processing. Digital logic and digital system design. </w:t>
+      </w:r>
+      <w:proofErr w:type="spellStart"/>
+      <w:r>
+        <w:t>Phasor</w:t>
+      </w:r>
+      <w:proofErr w:type="spellEnd"/>
+      <w:r>
+        <w:t xml:space="preserve"> domain analysis. Transformers. Complex and three-phase power. Transients. Filters. Laplace, Fourier, and Z transforms. Discrete and continuous signals. Differential and difference equations. Analog and digital filter design. Amplifiers, diodes, FETs, and BJTs. Measurement systems. Power supply design. </w:t>
       </w:r>
     </w:p>
     <w:sectPr>
@@ -2423,7 +2502,7 @@
   <a:themeElements>
     <a:clrScheme name="Office">
       <a:dk1>
-        <a:sysClr val="windowText" lastClr="5C616C"/>
+        <a:sysClr val="windowText" lastClr="000000"/>
       </a:dk1>
       <a:lt1>
         <a:sysClr val="window" lastClr="FFFFFF"/>
@@ -2677,4 +2756,16 @@
     </a:ext>
   </a:extLst>
 </a:theme>
+</file>
+
+<file path=customXml/item1.xml><?xml version="1.0" encoding="utf-8"?>
+<b:Sources xmlns:b="http://schemas.openxmlformats.org/officeDocument/2006/bibliography" xmlns="http://schemas.openxmlformats.org/officeDocument/2006/bibliography" SelectedStyle="\APASixthEditionOfficeOnline.xsl" StyleName="APA" Version="6"/>
+</file>
+
+<file path=customXml/itemProps1.xml><?xml version="1.0" encoding="utf-8"?>
+<ds:datastoreItem xmlns:ds="http://schemas.openxmlformats.org/officeDocument/2006/customXml" ds:itemID="{6BFF84B9-C6FD-411E-9A83-1285902C1DD1}">
+  <ds:schemaRefs>
+    <ds:schemaRef ds:uri="http://schemas.openxmlformats.org/officeDocument/2006/bibliography"/>
+  </ds:schemaRefs>
+</ds:datastoreItem>
 </file>
</xml_diff>

<commit_message>
Initial migration to orbit instead of parallax
</commit_message>
<xml_diff>
--- a/docs/Hawkins_Resume.docx
+++ b/docs/Hawkins_Resume.docx
@@ -162,13 +162,8 @@
         </w:numPr>
         <w:ind w:left="0" w:firstLine="360"/>
       </w:pPr>
-      <w:proofErr w:type="spellStart"/>
-      <w:r>
-        <w:t>Bucknell</w:t>
-      </w:r>
-      <w:proofErr w:type="spellEnd"/>
-      <w:r>
-        <w:t xml:space="preserve"> University: Lewisburg, PA</w:t>
+      <w:r>
+        <w:t>Bucknell University: Lewisburg, PA</w:t>
       </w:r>
     </w:p>
     <w:p>
@@ -446,13 +441,8 @@
         </w:rPr>
         <w:t xml:space="preserve"> </w:t>
       </w:r>
-      <w:proofErr w:type="spellStart"/>
-      <w:r>
-        <w:t>Bucknell</w:t>
-      </w:r>
-      <w:proofErr w:type="spellEnd"/>
-      <w:r>
-        <w:t xml:space="preserve"> University: Lewisburg, PA, August 2014 – December 2015</w:t>
+      <w:r>
+        <w:t>Bucknell University: Lewisburg, PA, August 2014 – December 2015</w:t>
       </w:r>
     </w:p>
     <w:p>
@@ -491,15 +481,7 @@
       </w:r>
       <w:proofErr w:type="spellEnd"/>
       <w:r>
-        <w:t xml:space="preserve"> Researcher, </w:t>
-      </w:r>
-      <w:proofErr w:type="spellStart"/>
-      <w:r>
-        <w:t>Bucknell</w:t>
-      </w:r>
-      <w:proofErr w:type="spellEnd"/>
-      <w:r>
-        <w:t xml:space="preserve"> Universi</w:t>
+        <w:t xml:space="preserve"> Researcher, Bucknell Universi</w:t>
       </w:r>
       <w:r>
         <w:t>ty: Lewisburg, PA, January 2016 – May 2016</w:t>
@@ -515,7 +497,10 @@
         <w:ind w:left="0" w:firstLine="360"/>
       </w:pPr>
       <w:r>
-        <w:t xml:space="preserve">System engineer for </w:t>
+        <w:t xml:space="preserve">Embedded system </w:t>
+      </w:r>
+      <w:r>
+        <w:t xml:space="preserve">engineer for </w:t>
       </w:r>
       <w:proofErr w:type="spellStart"/>
       <w:r>
@@ -570,7 +555,10 @@
         <w:t xml:space="preserve"> Corporation</w:t>
       </w:r>
       <w:r>
-        <w:t>: Stratford, CT, June 2016 – August 2016</w:t>
+        <w:t>: Stratf</w:t>
+      </w:r>
+      <w:r>
+        <w:t>ord, CT, June 2016 – Present</w:t>
       </w:r>
     </w:p>
     <w:p>
@@ -642,7 +630,10 @@
         <w:ind w:left="0" w:firstLine="360"/>
       </w:pPr>
       <w:r>
-        <w:t xml:space="preserve">C, Java, Python, HTML, CSS, </w:t>
+        <w:t>C, Java, Python, HTML +</w:t>
+      </w:r>
+      <w:r>
+        <w:t xml:space="preserve">CSS, </w:t>
       </w:r>
       <w:proofErr w:type="spellStart"/>
       <w:r>
@@ -654,6 +645,9 @@
       </w:r>
       <w:r>
         <w:t>, MATLAB</w:t>
+      </w:r>
+      <w:r>
+        <w:t xml:space="preserve"> + Simulink</w:t>
       </w:r>
     </w:p>
     <w:p>
@@ -672,10 +666,22 @@
         <w:t>MIPS Architecture</w:t>
       </w:r>
       <w:r>
+        <w:t xml:space="preserve"> and Assembly</w:t>
+      </w:r>
+      <w:r>
         <w:t>, Veri</w:t>
       </w:r>
       <w:r>
-        <w:t xml:space="preserve">log, </w:t>
+        <w:t>log</w:t>
+      </w:r>
+      <w:r>
+        <w:t xml:space="preserve"> HDL</w:t>
+      </w:r>
+      <w:r>
+        <w:t xml:space="preserve">, </w:t>
+      </w:r>
+      <w:r>
+        <w:t xml:space="preserve">NI </w:t>
       </w:r>
       <w:proofErr w:type="spellStart"/>
       <w:r>
@@ -684,9 +690,6 @@
       <w:proofErr w:type="spellEnd"/>
       <w:r>
         <w:t xml:space="preserve"> (SPICE)</w:t>
-      </w:r>
-      <w:r>
-        <w:t>, Simulink</w:t>
       </w:r>
     </w:p>
     <w:p>
@@ -702,6 +705,9 @@
         <w:ind w:left="0" w:firstLine="360"/>
       </w:pPr>
       <w:r>
+        <w:t xml:space="preserve">Proficient in Microsoft </w:t>
+      </w:r>
+      <w:r>
         <w:t>Word, Excel, Access</w:t>
       </w:r>
       <w:r>
@@ -725,7 +731,7 @@
         <w:rPr>
           <w:b/>
         </w:rPr>
-        <w:t xml:space="preserve">Relevant Classroom Experience: </w:t>
+        <w:t>Projects</w:t>
       </w:r>
     </w:p>
     <w:p>
@@ -733,61 +739,124 @@
         <w:ind w:left="0" w:firstLine="0"/>
       </w:pPr>
       <w:r>
-        <w:t>Computer Science</w:t>
-      </w:r>
-    </w:p>
-    <w:p>
-      <w:pPr>
-        <w:ind w:left="360" w:firstLine="0"/>
-      </w:pPr>
-      <w:r>
-        <w:t>Algorithms and data structures. Assembl</w:t>
+        <w:t>Bucknell Events App</w:t>
+      </w:r>
+    </w:p>
+    <w:p>
+      <w:pPr>
+        <w:pStyle w:val="ListParagraph"/>
+        <w:numPr>
+          <w:ilvl w:val="0"/>
+          <w:numId w:val="3"/>
+        </w:numPr>
+      </w:pPr>
+      <w:r>
+        <w:t>Designed and developed</w:t>
+      </w:r>
+      <w:r>
+        <w:t xml:space="preserve"> a mobile app which will </w:t>
+      </w:r>
+      <w:r>
+        <w:t>make it easier for students to discover and locate on campus events which interest them</w:t>
+      </w:r>
+    </w:p>
+    <w:p>
+      <w:pPr>
+        <w:pStyle w:val="ListParagraph"/>
+        <w:numPr>
+          <w:ilvl w:val="0"/>
+          <w:numId w:val="3"/>
+        </w:numPr>
+        <w:ind w:left="0" w:firstLine="360"/>
+      </w:pPr>
+      <w:r>
+        <w:t xml:space="preserve">Personal focus on </w:t>
+      </w:r>
+      <w:r>
+        <w:t>interfacing with remote resources</w:t>
+      </w:r>
+      <w:r>
+        <w:t xml:space="preserve"> over RSS, </w:t>
+      </w:r>
+      <w:proofErr w:type="spellStart"/>
+      <w:r>
+        <w:t>iCalendar</w:t>
+      </w:r>
+      <w:proofErr w:type="spellEnd"/>
+      <w:r>
+        <w:t>, and proprietary APIs</w:t>
+      </w:r>
+    </w:p>
+    <w:p>
+      <w:pPr>
+        <w:pStyle w:val="ListParagraph"/>
+        <w:numPr>
+          <w:ilvl w:val="0"/>
+          <w:numId w:val="3"/>
+        </w:numPr>
+        <w:ind w:left="0" w:firstLine="360"/>
+      </w:pPr>
+      <w:r>
+        <w:t xml:space="preserve">Solutions implemented using Python scripts </w:t>
+      </w:r>
+    </w:p>
+    <w:p>
+      <w:pPr>
+        <w:ind w:left="0" w:firstLine="0"/>
+      </w:pPr>
+      <w:r>
+        <w:t xml:space="preserve">Accessible </w:t>
+      </w:r>
+      <w:r>
+        <w:t>Micromanipulator</w:t>
+      </w:r>
+    </w:p>
+    <w:p>
+      <w:pPr>
+        <w:pStyle w:val="ListParagraph"/>
+        <w:numPr>
+          <w:ilvl w:val="0"/>
+          <w:numId w:val="3"/>
+        </w:numPr>
+      </w:pPr>
+      <w:r>
+        <w:t xml:space="preserve">System design and construction of a cost efficient micromanipulator for </w:t>
+      </w:r>
+      <w:r>
+        <w:t>use with force sensitive cell biology research</w:t>
+      </w:r>
+    </w:p>
+    <w:p>
+      <w:pPr>
+        <w:pStyle w:val="ListParagraph"/>
+        <w:numPr>
+          <w:ilvl w:val="0"/>
+          <w:numId w:val="3"/>
+        </w:numPr>
+      </w:pPr>
+      <w:r>
+        <w:t xml:space="preserve">Personal focus on design of a control system </w:t>
+      </w:r>
+      <w:r>
+        <w:t xml:space="preserve">which enables automatic movement </w:t>
+      </w:r>
+      <w:r>
+        <w:t>of the needle to within the microscope’s field of view</w:t>
+      </w:r>
+    </w:p>
+    <w:p>
+      <w:pPr>
+        <w:pStyle w:val="ListParagraph"/>
+        <w:numPr>
+          <w:ilvl w:val="0"/>
+          <w:numId w:val="3"/>
+        </w:numPr>
+      </w:pPr>
+      <w:r>
+        <w:t>Solutions implemented using a TI microcontroller with a custom serial library</w:t>
       </w:r>
       <w:bookmarkStart w:id="0" w:name="_GoBack"/>
       <w:bookmarkEnd w:id="0"/>
-      <w:r>
-        <w:t xml:space="preserve">er design utilizing the MIPS architecture. Processor organization. </w:t>
-      </w:r>
-    </w:p>
-    <w:p>
-      <w:pPr>
-        <w:ind w:left="360" w:firstLine="0"/>
-      </w:pPr>
-      <w:r>
-        <w:t xml:space="preserve">Memory hierarchy. Interfacing processors and I/O devices. Relational model of data. Database schema. Identifying redundancies, normalization, and MVD. Relational algebra. Interrupts, polling, and DMA. </w:t>
-      </w:r>
-      <w:proofErr w:type="spellStart"/>
-      <w:r>
-        <w:t>Interprocess</w:t>
-      </w:r>
-      <w:proofErr w:type="spellEnd"/>
-      <w:r>
-        <w:t xml:space="preserve"> communication and synchronization. CPU scheduling. Managing main and virtual memory. File system interfaces and implementations. </w:t>
-      </w:r>
-    </w:p>
-    <w:p>
-      <w:pPr>
-        <w:ind w:left="0" w:firstLine="0"/>
-      </w:pPr>
-      <w:r>
-        <w:t>Electrical Engineering</w:t>
-      </w:r>
-    </w:p>
-    <w:p>
-      <w:pPr>
-        <w:ind w:left="360" w:firstLine="0"/>
-      </w:pPr>
-      <w:r>
-        <w:t xml:space="preserve">Voltage, current, resistance, and power relationships. Signal processing. Digital logic and digital system design. </w:t>
-      </w:r>
-      <w:proofErr w:type="spellStart"/>
-      <w:r>
-        <w:t>Phasor</w:t>
-      </w:r>
-      <w:proofErr w:type="spellEnd"/>
-      <w:r>
-        <w:t xml:space="preserve"> domain analysis. Transformers. Complex and three-phase power. Transients. Filters. Laplace, Fourier, and Z transforms. Discrete and continuous signals. Differential and difference equations. Analog and digital filter design. Amplifiers, diodes, FETs, and BJTs. Measurement systems. Power supply design. </w:t>
-      </w:r>
     </w:p>
     <w:sectPr>
       <w:pgSz w:w="12240" w:h="15840"/>
@@ -2459,7 +2528,6 @@
   <w:style w:type="character" w:default="1" w:styleId="DefaultParagraphFont">
     <w:name w:val="Default Paragraph Font"/>
     <w:uiPriority w:val="1"/>
-    <w:semiHidden/>
     <w:unhideWhenUsed/>
   </w:style>
   <w:style w:type="table" w:default="1" w:styleId="TableNormal">
@@ -2763,7 +2831,7 @@
 </file>
 
 <file path=customXml/itemProps1.xml><?xml version="1.0" encoding="utf-8"?>
-<ds:datastoreItem xmlns:ds="http://schemas.openxmlformats.org/officeDocument/2006/customXml" ds:itemID="{6BFF84B9-C6FD-411E-9A83-1285902C1DD1}">
+<ds:datastoreItem xmlns:ds="http://schemas.openxmlformats.org/officeDocument/2006/customXml" ds:itemID="{4DE53288-603E-48DF-8AA6-827CE92BF4E4}">
   <ds:schemaRefs>
     <ds:schemaRef ds:uri="http://schemas.openxmlformats.org/officeDocument/2006/bibliography"/>
   </ds:schemaRefs>

</xml_diff>

<commit_message>
Most recent jobs first on resume
</commit_message>
<xml_diff>
--- a/docs/Hawkins_Resume.docx
+++ b/docs/Hawkins_Resume.docx
@@ -251,79 +251,135 @@
         <w:ind w:left="0" w:firstLine="0"/>
       </w:pPr>
       <w:r>
-        <w:t xml:space="preserve">System Administrator, </w:t>
-      </w:r>
-      <w:proofErr w:type="spellStart"/>
+        <w:t xml:space="preserve">Database Administrator, </w:t>
+      </w:r>
+      <w:r>
+        <w:t>Lockheed Martin (</w:t>
+      </w:r>
+      <w:r>
+        <w:t>Sikorsky Aircraft</w:t>
+      </w:r>
+      <w:r>
+        <w:t>)</w:t>
+      </w:r>
+      <w:r>
+        <w:t>: Stratford, CT, June 2016 – Present</w:t>
+      </w:r>
+    </w:p>
+    <w:p>
+      <w:pPr>
+        <w:pStyle w:val="ListParagraph"/>
+        <w:numPr>
+          <w:ilvl w:val="0"/>
+          <w:numId w:val="10"/>
+        </w:numPr>
+        <w:ind w:left="0" w:firstLine="360"/>
+      </w:pPr>
+      <w:r>
+        <w:t>Migration from Excel to relational solution in Access</w:t>
+      </w:r>
+    </w:p>
+    <w:p>
+      <w:pPr>
+        <w:pStyle w:val="ListParagraph"/>
+        <w:numPr>
+          <w:ilvl w:val="0"/>
+          <w:numId w:val="10"/>
+        </w:numPr>
+        <w:ind w:left="0" w:firstLine="360"/>
+      </w:pPr>
+      <w:r>
+        <w:t>Automated polling of off-site database for up to date resources</w:t>
+      </w:r>
+    </w:p>
+    <w:p>
+      <w:pPr>
+        <w:pStyle w:val="ListParagraph"/>
+        <w:numPr>
+          <w:ilvl w:val="0"/>
+          <w:numId w:val="10"/>
+        </w:numPr>
+        <w:ind w:left="0" w:firstLine="360"/>
+      </w:pPr>
+      <w:r>
+        <w:t>Frontend GUI development for ease of use and automation of tasks</w:t>
+      </w:r>
+    </w:p>
+    <w:p>
+      <w:pPr>
+        <w:ind w:left="0" w:firstLine="0"/>
+      </w:pPr>
+      <w:r>
+        <w:t>HydroSense Researcher, Bucknell University: Lewisburg, PA, January 2016 – May 2016</w:t>
+      </w:r>
+    </w:p>
+    <w:p>
+      <w:pPr>
+        <w:pStyle w:val="ListParagraph"/>
+        <w:numPr>
+          <w:ilvl w:val="0"/>
+          <w:numId w:val="3"/>
+        </w:numPr>
+        <w:ind w:left="0" w:firstLine="360"/>
+      </w:pPr>
+      <w:r>
+        <w:t>Embedded system engineer for sonde firmware</w:t>
+      </w:r>
+    </w:p>
+    <w:p>
+      <w:pPr>
+        <w:pStyle w:val="ListParagraph"/>
+        <w:numPr>
+          <w:ilvl w:val="0"/>
+          <w:numId w:val="3"/>
+        </w:numPr>
+        <w:ind w:left="0" w:firstLine="360"/>
+      </w:pPr>
+      <w:r>
+        <w:t>Testing and validation of Arduino weather station</w:t>
+      </w:r>
+    </w:p>
+    <w:p>
+      <w:pPr>
+        <w:ind w:left="0" w:firstLine="0"/>
+      </w:pPr>
+      <w:r>
+        <w:t xml:space="preserve">Participant, </w:t>
+      </w:r>
       <w:r>
         <w:rPr>
           <w:i/>
         </w:rPr>
-        <w:t>HawkEye</w:t>
-      </w:r>
-      <w:proofErr w:type="spellEnd"/>
-      <w:r>
-        <w:rPr>
-          <w:i/>
-        </w:rPr>
-        <w:t xml:space="preserve"> Technologies, LLC</w:t>
-      </w:r>
-      <w:r>
-        <w:t>: Milford, CT, March 2012 – August 2014</w:t>
-      </w:r>
-    </w:p>
-    <w:p>
-      <w:pPr>
-        <w:pStyle w:val="ListParagraph"/>
-        <w:numPr>
-          <w:ilvl w:val="0"/>
-          <w:numId w:val="7"/>
+        <w:t xml:space="preserve">Institute for Leadership in Sustainable Technology </w:t>
+      </w:r>
+      <w:r>
+        <w:t>(ILST): Lewisburg, PA, June – August 2015</w:t>
+      </w:r>
+    </w:p>
+    <w:p>
+      <w:pPr>
+        <w:pStyle w:val="ListParagraph"/>
+        <w:numPr>
+          <w:ilvl w:val="0"/>
+          <w:numId w:val="5"/>
         </w:numPr>
         <w:ind w:left="0" w:firstLine="360"/>
       </w:pPr>
       <w:r>
-        <w:t>Assembly of infrared sources including coil winding, s</w:t>
-      </w:r>
-      <w:r>
-        <w:t>pot welding, and cement casting</w:t>
-      </w:r>
-    </w:p>
-    <w:p>
-      <w:pPr>
-        <w:pStyle w:val="ListParagraph"/>
-        <w:numPr>
-          <w:ilvl w:val="0"/>
-          <w:numId w:val="7"/>
+        <w:t>Solar window analysis and site feasibility assessment</w:t>
+      </w:r>
+    </w:p>
+    <w:p>
+      <w:pPr>
+        <w:pStyle w:val="ListParagraph"/>
+        <w:numPr>
+          <w:ilvl w:val="0"/>
+          <w:numId w:val="5"/>
         </w:numPr>
         <w:ind w:left="0" w:firstLine="360"/>
       </w:pPr>
       <w:r>
-        <w:t>Stress testing units</w:t>
-      </w:r>
-    </w:p>
-    <w:p>
-      <w:pPr>
-        <w:pStyle w:val="ListParagraph"/>
-        <w:numPr>
-          <w:ilvl w:val="0"/>
-          <w:numId w:val="7"/>
-        </w:numPr>
-        <w:ind w:left="0" w:firstLine="360"/>
-      </w:pPr>
-      <w:r>
-        <w:t>Data collection and metric analysis</w:t>
-      </w:r>
-    </w:p>
-    <w:p>
-      <w:pPr>
-        <w:pStyle w:val="ListParagraph"/>
-        <w:numPr>
-          <w:ilvl w:val="0"/>
-          <w:numId w:val="7"/>
-        </w:numPr>
-        <w:ind w:left="0" w:firstLine="360"/>
-      </w:pPr>
-      <w:r>
-        <w:t>Datasheet design and publishing</w:t>
+        <w:t>Business plan design and pro forma financial statements</w:t>
       </w:r>
     </w:p>
     <w:p>
@@ -390,61 +446,6 @@
         <w:ind w:left="0" w:firstLine="0"/>
       </w:pPr>
       <w:r>
-        <w:t xml:space="preserve">Participant, </w:t>
-      </w:r>
-      <w:r>
-        <w:rPr>
-          <w:i/>
-        </w:rPr>
-        <w:t xml:space="preserve">Institute for Leadership in Sustainable Technology </w:t>
-      </w:r>
-      <w:r>
-        <w:t>(</w:t>
-      </w:r>
-      <w:r>
-        <w:t>ILST)</w:t>
-      </w:r>
-      <w:r>
-        <w:t xml:space="preserve">: Lewisburg, PA, June – August </w:t>
-      </w:r>
-      <w:r>
-        <w:t>2015</w:t>
-      </w:r>
-    </w:p>
-    <w:p>
-      <w:pPr>
-        <w:pStyle w:val="ListParagraph"/>
-        <w:numPr>
-          <w:ilvl w:val="0"/>
-          <w:numId w:val="5"/>
-        </w:numPr>
-        <w:ind w:left="0" w:firstLine="360"/>
-      </w:pPr>
-      <w:r>
-        <w:t xml:space="preserve">Solar window analysis </w:t>
-      </w:r>
-      <w:r>
-        <w:t>and site feasibility assessment</w:t>
-      </w:r>
-    </w:p>
-    <w:p>
-      <w:pPr>
-        <w:pStyle w:val="ListParagraph"/>
-        <w:numPr>
-          <w:ilvl w:val="0"/>
-          <w:numId w:val="5"/>
-        </w:numPr>
-        <w:ind w:left="0" w:firstLine="360"/>
-      </w:pPr>
-      <w:r>
-        <w:t>Business plan design and pro forma financial statements</w:t>
-      </w:r>
-    </w:p>
-    <w:p>
-      <w:pPr>
-        <w:ind w:left="0" w:firstLine="0"/>
-      </w:pPr>
-      <w:r>
         <w:t>Teaching Assistant,</w:t>
       </w:r>
       <w:r>
@@ -487,123 +488,69 @@
       <w:pPr>
         <w:ind w:left="0" w:firstLine="0"/>
       </w:pPr>
-      <w:proofErr w:type="spellStart"/>
-      <w:r>
-        <w:t>HydroSense</w:t>
-      </w:r>
-      <w:proofErr w:type="spellEnd"/>
-      <w:r>
-        <w:t xml:space="preserve"> Researcher, Bucknell Universi</w:t>
-      </w:r>
-      <w:r>
-        <w:t>ty: Lewisburg, PA, January 2016 – May 2016</w:t>
-      </w:r>
-    </w:p>
-    <w:p>
-      <w:pPr>
-        <w:pStyle w:val="ListParagraph"/>
-        <w:numPr>
-          <w:ilvl w:val="0"/>
-          <w:numId w:val="3"/>
+      <w:r>
+        <w:t xml:space="preserve">System Administrator, </w:t>
+      </w:r>
+      <w:r>
+        <w:rPr>
+          <w:i/>
+        </w:rPr>
+        <w:t>HawkEye Technologies, LLC</w:t>
+      </w:r>
+      <w:r>
+        <w:t>: Milford, CT, March 2012 – August 2014</w:t>
+      </w:r>
+    </w:p>
+    <w:p>
+      <w:pPr>
+        <w:pStyle w:val="ListParagraph"/>
+        <w:numPr>
+          <w:ilvl w:val="0"/>
+          <w:numId w:val="7"/>
         </w:numPr>
         <w:ind w:left="0" w:firstLine="360"/>
       </w:pPr>
       <w:r>
-        <w:t xml:space="preserve">Embedded system </w:t>
-      </w:r>
-      <w:r>
-        <w:t xml:space="preserve">engineer for </w:t>
-      </w:r>
-      <w:proofErr w:type="spellStart"/>
-      <w:r>
-        <w:t>sonde</w:t>
-      </w:r>
-      <w:proofErr w:type="spellEnd"/>
-      <w:r>
-        <w:t xml:space="preserve"> firmware</w:t>
-      </w:r>
-    </w:p>
-    <w:p>
-      <w:pPr>
-        <w:pStyle w:val="ListParagraph"/>
-        <w:numPr>
-          <w:ilvl w:val="0"/>
-          <w:numId w:val="3"/>
+        <w:t>Assembly of infrared sources including coil winding, spot welding, and cement casting</w:t>
+      </w:r>
+    </w:p>
+    <w:p>
+      <w:pPr>
+        <w:pStyle w:val="ListParagraph"/>
+        <w:numPr>
+          <w:ilvl w:val="0"/>
+          <w:numId w:val="7"/>
         </w:numPr>
         <w:ind w:left="0" w:firstLine="360"/>
       </w:pPr>
       <w:r>
-        <w:t>Testing and valida</w:t>
-      </w:r>
-      <w:r>
-        <w:t xml:space="preserve">tion of </w:t>
-      </w:r>
-      <w:proofErr w:type="spellStart"/>
-      <w:r>
-        <w:t>Arduino</w:t>
-      </w:r>
-      <w:proofErr w:type="spellEnd"/>
-      <w:r>
-        <w:t xml:space="preserve"> weather station</w:t>
-      </w:r>
-    </w:p>
-    <w:p>
-      <w:pPr>
-        <w:ind w:left="0" w:firstLine="0"/>
-      </w:pPr>
-      <w:r>
-        <w:t xml:space="preserve">Database Administrator, Sikorsky </w:t>
-      </w:r>
-      <w:r>
-        <w:t>Aircraft</w:t>
-      </w:r>
-      <w:r>
-        <w:t xml:space="preserve"> Corporation</w:t>
-      </w:r>
-      <w:r>
-        <w:t>: Stratf</w:t>
-      </w:r>
-      <w:r>
-        <w:t>ord, CT, June 2016 – Present</w:t>
-      </w:r>
-    </w:p>
-    <w:p>
-      <w:pPr>
-        <w:pStyle w:val="ListParagraph"/>
-        <w:numPr>
-          <w:ilvl w:val="0"/>
-          <w:numId w:val="10"/>
+        <w:t>Stress testing units</w:t>
+      </w:r>
+    </w:p>
+    <w:p>
+      <w:pPr>
+        <w:pStyle w:val="ListParagraph"/>
+        <w:numPr>
+          <w:ilvl w:val="0"/>
+          <w:numId w:val="7"/>
         </w:numPr>
         <w:ind w:left="0" w:firstLine="360"/>
       </w:pPr>
       <w:r>
-        <w:t>Migration from Excel to relational solution in Access</w:t>
-      </w:r>
-    </w:p>
-    <w:p>
-      <w:pPr>
-        <w:pStyle w:val="ListParagraph"/>
-        <w:numPr>
-          <w:ilvl w:val="0"/>
-          <w:numId w:val="10"/>
+        <w:t>Data collection and metric analysis</w:t>
+      </w:r>
+    </w:p>
+    <w:p>
+      <w:pPr>
+        <w:pStyle w:val="ListParagraph"/>
+        <w:numPr>
+          <w:ilvl w:val="0"/>
+          <w:numId w:val="7"/>
         </w:numPr>
         <w:ind w:left="0" w:firstLine="360"/>
       </w:pPr>
       <w:r>
-        <w:t>Automated polling of off-site database for up to date resources</w:t>
-      </w:r>
-    </w:p>
-    <w:p>
-      <w:pPr>
-        <w:pStyle w:val="ListParagraph"/>
-        <w:numPr>
-          <w:ilvl w:val="0"/>
-          <w:numId w:val="10"/>
-        </w:numPr>
-        <w:ind w:left="0" w:firstLine="360"/>
-      </w:pPr>
-      <w:r>
-        <w:t>Frontend GUI development for ease of use and automation of tasks</w:t>
+        <w:t>Datasheet design and publishing</w:t>
       </w:r>
     </w:p>
     <w:p>
@@ -628,6 +575,50 @@
         <w:ind w:left="0" w:firstLine="0"/>
       </w:pPr>
       <w:r>
+        <w:t>Accessible Micromanipulator</w:t>
+      </w:r>
+    </w:p>
+    <w:p>
+      <w:pPr>
+        <w:pStyle w:val="ListParagraph"/>
+        <w:numPr>
+          <w:ilvl w:val="0"/>
+          <w:numId w:val="3"/>
+        </w:numPr>
+      </w:pPr>
+      <w:r>
+        <w:t>System design and construction of a cost efficient micromanipulator for use with force sensitive cell biology research</w:t>
+      </w:r>
+    </w:p>
+    <w:p>
+      <w:pPr>
+        <w:pStyle w:val="ListParagraph"/>
+        <w:numPr>
+          <w:ilvl w:val="0"/>
+          <w:numId w:val="3"/>
+        </w:numPr>
+      </w:pPr>
+      <w:r>
+        <w:t>Personal focus on design of a control system which enables automatic movement of the needle to within the microscope’s field of view</w:t>
+      </w:r>
+    </w:p>
+    <w:p>
+      <w:pPr>
+        <w:pStyle w:val="ListParagraph"/>
+        <w:numPr>
+          <w:ilvl w:val="0"/>
+          <w:numId w:val="3"/>
+        </w:numPr>
+      </w:pPr>
+      <w:r>
+        <w:t>Solutions implemented using a TI microcontroller with a custom serial library</w:t>
+      </w:r>
+    </w:p>
+    <w:p>
+      <w:pPr>
+        <w:ind w:left="0" w:firstLine="0"/>
+      </w:pPr>
+      <w:r>
         <w:t>Bucknell Events App</w:t>
       </w:r>
     </w:p>
@@ -667,11 +658,9 @@
       <w:r>
         <w:t xml:space="preserve"> over RSS, </w:t>
       </w:r>
-      <w:proofErr w:type="spellStart"/>
       <w:r>
         <w:t>iCalendar</w:t>
       </w:r>
-      <w:proofErr w:type="spellEnd"/>
       <w:r>
         <w:t>, and proprietary APIs</w:t>
       </w:r>
@@ -687,62 +676,6 @@
       </w:pPr>
       <w:r>
         <w:t xml:space="preserve">Solutions implemented using Python scripts </w:t>
-      </w:r>
-    </w:p>
-    <w:p>
-      <w:pPr>
-        <w:ind w:left="0" w:firstLine="0"/>
-      </w:pPr>
-      <w:r>
-        <w:t xml:space="preserve">Accessible </w:t>
-      </w:r>
-      <w:r>
-        <w:t>Micromanipulator</w:t>
-      </w:r>
-    </w:p>
-    <w:p>
-      <w:pPr>
-        <w:pStyle w:val="ListParagraph"/>
-        <w:numPr>
-          <w:ilvl w:val="0"/>
-          <w:numId w:val="3"/>
-        </w:numPr>
-      </w:pPr>
-      <w:r>
-        <w:t xml:space="preserve">System design and construction of a cost efficient micromanipulator for </w:t>
-      </w:r>
-      <w:r>
-        <w:t>use with force sensitive cell biology research</w:t>
-      </w:r>
-    </w:p>
-    <w:p>
-      <w:pPr>
-        <w:pStyle w:val="ListParagraph"/>
-        <w:numPr>
-          <w:ilvl w:val="0"/>
-          <w:numId w:val="3"/>
-        </w:numPr>
-      </w:pPr>
-      <w:r>
-        <w:t xml:space="preserve">Personal focus on design of a control system </w:t>
-      </w:r>
-      <w:r>
-        <w:t xml:space="preserve">which enables automatic movement </w:t>
-      </w:r>
-      <w:r>
-        <w:t>of the needle to within the microscope’s field of view</w:t>
-      </w:r>
-    </w:p>
-    <w:p>
-      <w:pPr>
-        <w:pStyle w:val="ListParagraph"/>
-        <w:numPr>
-          <w:ilvl w:val="0"/>
-          <w:numId w:val="3"/>
-        </w:numPr>
-      </w:pPr>
-      <w:r>
-        <w:t>Solutions implemented using a TI microcontroller with a custom serial library</w:t>
       </w:r>
     </w:p>
     <w:p>
@@ -769,52 +702,42 @@
         <w:ind w:left="0" w:firstLine="360"/>
       </w:pPr>
       <w:r>
-        <w:t xml:space="preserve">C, Java, Python, HTML +CSS, </w:t>
-      </w:r>
-      <w:proofErr w:type="spellStart"/>
-      <w:r>
-        <w:t>Javascript</w:t>
-      </w:r>
-      <w:proofErr w:type="spellEnd"/>
-      <w:r>
-        <w:t>, SQL, MATLAB + Simulink</w:t>
-      </w:r>
-    </w:p>
-    <w:p>
-      <w:pPr>
-        <w:pStyle w:val="ListParagraph"/>
-        <w:numPr>
-          <w:ilvl w:val="0"/>
-          <w:numId w:val="2"/>
-        </w:numPr>
-        <w:ind w:left="0" w:firstLine="360"/>
-      </w:pPr>
-      <w:r>
-        <w:t xml:space="preserve">MIPS Architecture and Assembly, Verilog HDL, NI </w:t>
-      </w:r>
-      <w:proofErr w:type="spellStart"/>
-      <w:r>
-        <w:t>Multisim</w:t>
-      </w:r>
-      <w:proofErr w:type="spellEnd"/>
-      <w:r>
-        <w:t xml:space="preserve"> (SPICE)</w:t>
-      </w:r>
-    </w:p>
-    <w:p>
-      <w:pPr>
-        <w:pStyle w:val="ListParagraph"/>
-        <w:numPr>
-          <w:ilvl w:val="0"/>
-          <w:numId w:val="2"/>
-        </w:numPr>
-        <w:ind w:left="0" w:firstLine="360"/>
-      </w:pPr>
-      <w:r>
-        <w:t>Proficient in Microsoft Word, Excel, Access, PowerPoint, Publisher</w:t>
+        <w:t>C, Java, Python, HTML +</w:t>
+      </w:r>
+      <w:r>
+        <w:t xml:space="preserve"> </w:t>
       </w:r>
       <w:bookmarkStart w:id="0" w:name="_GoBack"/>
       <w:bookmarkEnd w:id="0"/>
+      <w:r>
+        <w:t>CSS, Javascript, SQL, MATLAB + Simulink</w:t>
+      </w:r>
+    </w:p>
+    <w:p>
+      <w:pPr>
+        <w:pStyle w:val="ListParagraph"/>
+        <w:numPr>
+          <w:ilvl w:val="0"/>
+          <w:numId w:val="2"/>
+        </w:numPr>
+        <w:ind w:left="0" w:firstLine="360"/>
+      </w:pPr>
+      <w:r>
+        <w:t>MIPS Architecture and Assembly, Verilog HDL, NI Multisim (SPICE)</w:t>
+      </w:r>
+    </w:p>
+    <w:p>
+      <w:pPr>
+        <w:pStyle w:val="ListParagraph"/>
+        <w:numPr>
+          <w:ilvl w:val="0"/>
+          <w:numId w:val="2"/>
+        </w:numPr>
+        <w:ind w:left="0" w:firstLine="360"/>
+      </w:pPr>
+      <w:r>
+        <w:t>Proficient in Microsoft Word, Excel, Access, PowerPoint, Publisher</w:t>
+      </w:r>
     </w:p>
     <w:sectPr>
       <w:pgSz w:w="12240" w:h="15840"/>
@@ -2790,7 +2713,7 @@
 </file>
 
 <file path=customXml/itemProps1.xml><?xml version="1.0" encoding="utf-8"?>
-<ds:datastoreItem xmlns:ds="http://schemas.openxmlformats.org/officeDocument/2006/customXml" ds:itemID="{AA970011-A1C4-4A5D-95D8-8FC940BA6C08}">
+<ds:datastoreItem xmlns:ds="http://schemas.openxmlformats.org/officeDocument/2006/customXml" ds:itemID="{3679372F-7974-43C2-B142-3E9F228CBB08}">
   <ds:schemaRefs>
     <ds:schemaRef ds:uri="http://schemas.openxmlformats.org/officeDocument/2006/bibliography"/>
   </ds:schemaRefs>

</xml_diff>

<commit_message>
Updated resume and transcript with Senior S1
</commit_message>
<xml_diff>
--- a/docs/Hawkins_Resume.docx
+++ b/docs/Hawkins_Resume.docx
@@ -1,6 +1,7 @@
 
 <file path=word/document.xml><?xml version="1.0" encoding="utf-8"?>
-<w:document xmlns:wpc="http://schemas.microsoft.com/office/word/2010/wordprocessingCanvas" xmlns:mc="http://schemas.openxmlformats.org/markup-compatibility/2006" xmlns:o="urn:schemas-microsoft-com:office:office" xmlns:r="http://schemas.openxmlformats.org/officeDocument/2006/relationships" xmlns:m="http://schemas.openxmlformats.org/officeDocument/2006/math" xmlns:v="urn:schemas-microsoft-com:vml" xmlns:wp14="http://schemas.microsoft.com/office/word/2010/wordprocessingDrawing" xmlns:wp="http://schemas.openxmlformats.org/drawingml/2006/wordprocessingDrawing" xmlns:w10="urn:schemas-microsoft-com:office:word" xmlns:w="http://schemas.openxmlformats.org/wordprocessingml/2006/main" xmlns:w14="http://schemas.microsoft.com/office/word/2010/wordml" xmlns:w15="http://schemas.microsoft.com/office/word/2012/wordml" xmlns:wpg="http://schemas.microsoft.com/office/word/2010/wordprocessingGroup" xmlns:wpi="http://schemas.microsoft.com/office/word/2010/wordprocessingInk" xmlns:wne="http://schemas.microsoft.com/office/word/2006/wordml" xmlns:wps="http://schemas.microsoft.com/office/word/2010/wordprocessingShape" mc:Ignorable="w14 w15 wp14">
+<w:document xmlns:wpc="http://schemas.microsoft.com/office/word/2010/wordprocessingCanvas" xmlns:cx="http://schemas.microsoft.com/office/drawing/2014/chartex" xmlns:cx1="http://schemas.microsoft.com/office/drawing/2015/9/8/chartex" xmlns:mc="http://schemas.openxmlformats.org/markup-compatibility/2006" xmlns:o="urn:schemas-microsoft-com:office:office" xmlns:r="http://schemas.openxmlformats.org/officeDocument/2006/relationships" xmlns:m="http://schemas.openxmlformats.org/officeDocument/2006/math" xmlns:v="urn:schemas-microsoft-com:vml" xmlns:wp14="http://schemas.microsoft.com/office/word/2010/wordprocessingDrawing" xmlns:wp="http://schemas.openxmlformats.org/drawingml/2006/wordprocessingDrawing" xmlns:w10="urn:schemas-microsoft-com:office:word" xmlns:w="http://schemas.openxmlformats.org/wordprocessingml/2006/main" xmlns:w14="http://schemas.microsoft.com/office/word/2010/wordml" xmlns:w15="http://schemas.microsoft.com/office/word/2012/wordml" xmlns:w16se="http://schemas.microsoft.com/office/word/2015/wordml/symex" xmlns:wpg="http://schemas.microsoft.com/office/word/2010/wordprocessingGroup" xmlns:wpi="http://schemas.microsoft.com/office/word/2010/wordprocessingInk" xmlns:wne="http://schemas.microsoft.com/office/word/2006/wordml" xmlns:wps="http://schemas.microsoft.com/office/word/2010/wordprocessingShape" mc:Ignorable="w14 w15 w16se wp14">
+  <w:background w:color="FFFFFF"/>
   <w:body>
     <w:p>
       <w:pPr>
@@ -211,13 +212,13 @@
         <w:t>GPA: 3.</w:t>
       </w:r>
       <w:r>
-        <w:t>38</w:t>
+        <w:t>45</w:t>
       </w:r>
       <w:r>
         <w:t xml:space="preserve"> Cumulative / 3.</w:t>
       </w:r>
       <w:r>
-        <w:t>62</w:t>
+        <w:t>68</w:t>
       </w:r>
       <w:r>
         <w:t xml:space="preserve"> Engineering</w:t>
@@ -309,8 +310,13 @@
       <w:pPr>
         <w:ind w:left="0" w:firstLine="0"/>
       </w:pPr>
-      <w:r>
-        <w:t>HydroSense Researcher, Bucknell University: Lewisburg, PA, January 2016 – May 2016</w:t>
+      <w:proofErr w:type="spellStart"/>
+      <w:r>
+        <w:t>HydroSense</w:t>
+      </w:r>
+      <w:proofErr w:type="spellEnd"/>
+      <w:r>
+        <w:t xml:space="preserve"> Researcher, Bucknell University: Lewisburg, PA, January 2016 – May 2016</w:t>
       </w:r>
     </w:p>
     <w:p>
@@ -323,7 +329,15 @@
         <w:ind w:left="0" w:firstLine="360"/>
       </w:pPr>
       <w:r>
-        <w:t>Embedded system engineer for sonde firmware</w:t>
+        <w:t xml:space="preserve">Embedded system engineer for </w:t>
+      </w:r>
+      <w:proofErr w:type="spellStart"/>
+      <w:r>
+        <w:t>sonde</w:t>
+      </w:r>
+      <w:proofErr w:type="spellEnd"/>
+      <w:r>
+        <w:t xml:space="preserve"> firmware</w:t>
       </w:r>
     </w:p>
     <w:p>
@@ -381,6 +395,8 @@
       <w:r>
         <w:t>Business plan design and pro forma financial statements</w:t>
       </w:r>
+      <w:bookmarkStart w:id="0" w:name="_GoBack"/>
+      <w:bookmarkEnd w:id="0"/>
     </w:p>
     <w:p>
       <w:pPr>
@@ -491,11 +507,19 @@
       <w:r>
         <w:t xml:space="preserve">System Administrator, </w:t>
       </w:r>
+      <w:proofErr w:type="spellStart"/>
       <w:r>
         <w:rPr>
           <w:i/>
         </w:rPr>
-        <w:t>HawkEye Technologies, LLC</w:t>
+        <w:t>HawkEye</w:t>
+      </w:r>
+      <w:proofErr w:type="spellEnd"/>
+      <w:r>
+        <w:rPr>
+          <w:i/>
+        </w:rPr>
+        <w:t xml:space="preserve"> Technologies, LLC</w:t>
       </w:r>
       <w:r>
         <w:t>: Milford, CT, March 2012 – August 2014</w:t>
@@ -707,10 +731,16 @@
       <w:r>
         <w:t xml:space="preserve"> </w:t>
       </w:r>
-      <w:bookmarkStart w:id="0" w:name="_GoBack"/>
-      <w:bookmarkEnd w:id="0"/>
-      <w:r>
-        <w:t>CSS, Javascript, SQL, MATLAB + Simulink</w:t>
+      <w:r>
+        <w:t xml:space="preserve">CSS, </w:t>
+      </w:r>
+      <w:proofErr w:type="spellStart"/>
+      <w:r>
+        <w:t>Javascript</w:t>
+      </w:r>
+      <w:proofErr w:type="spellEnd"/>
+      <w:r>
+        <w:t>, SQL, MATLAB + Simulink</w:t>
       </w:r>
     </w:p>
     <w:p>
@@ -749,8 +779,8 @@
 </file>
 
 <file path=word/numbering.xml><?xml version="1.0" encoding="utf-8"?>
-<w:numbering xmlns:wpc="http://schemas.microsoft.com/office/word/2010/wordprocessingCanvas" xmlns:mc="http://schemas.openxmlformats.org/markup-compatibility/2006" xmlns:o="urn:schemas-microsoft-com:office:office" xmlns:r="http://schemas.openxmlformats.org/officeDocument/2006/relationships" xmlns:m="http://schemas.openxmlformats.org/officeDocument/2006/math" xmlns:v="urn:schemas-microsoft-com:vml" xmlns:wp14="http://schemas.microsoft.com/office/word/2010/wordprocessingDrawing" xmlns:wp="http://schemas.openxmlformats.org/drawingml/2006/wordprocessingDrawing" xmlns:w10="urn:schemas-microsoft-com:office:word" xmlns:w="http://schemas.openxmlformats.org/wordprocessingml/2006/main" xmlns:w14="http://schemas.microsoft.com/office/word/2010/wordml" xmlns:w15="http://schemas.microsoft.com/office/word/2012/wordml" xmlns:wpg="http://schemas.microsoft.com/office/word/2010/wordprocessingGroup" xmlns:wpi="http://schemas.microsoft.com/office/word/2010/wordprocessingInk" xmlns:wne="http://schemas.microsoft.com/office/word/2006/wordml" xmlns:wps="http://schemas.microsoft.com/office/word/2010/wordprocessingShape" mc:Ignorable="w14 w15 wp14">
-  <w:abstractNum w:abstractNumId="0">
+<w:numbering xmlns:wpc="http://schemas.microsoft.com/office/word/2010/wordprocessingCanvas" xmlns:cx="http://schemas.microsoft.com/office/drawing/2014/chartex" xmlns:cx1="http://schemas.microsoft.com/office/drawing/2015/9/8/chartex" xmlns:mc="http://schemas.openxmlformats.org/markup-compatibility/2006" xmlns:o="urn:schemas-microsoft-com:office:office" xmlns:r="http://schemas.openxmlformats.org/officeDocument/2006/relationships" xmlns:m="http://schemas.openxmlformats.org/officeDocument/2006/math" xmlns:v="urn:schemas-microsoft-com:vml" xmlns:wp14="http://schemas.microsoft.com/office/word/2010/wordprocessingDrawing" xmlns:wp="http://schemas.openxmlformats.org/drawingml/2006/wordprocessingDrawing" xmlns:w10="urn:schemas-microsoft-com:office:word" xmlns:w="http://schemas.openxmlformats.org/wordprocessingml/2006/main" xmlns:w14="http://schemas.microsoft.com/office/word/2010/wordml" xmlns:w15="http://schemas.microsoft.com/office/word/2012/wordml" xmlns:w16se="http://schemas.microsoft.com/office/word/2015/wordml/symex" xmlns:wpg="http://schemas.microsoft.com/office/word/2010/wordprocessingGroup" xmlns:wpi="http://schemas.microsoft.com/office/word/2010/wordprocessingInk" xmlns:wne="http://schemas.microsoft.com/office/word/2006/wordml" xmlns:wps="http://schemas.microsoft.com/office/word/2010/wordprocessingShape" mc:Ignorable="w14 w15 w16se wp14">
+  <w:abstractNum w:abstractNumId="0" w15:restartNumberingAfterBreak="0">
     <w:nsid w:val="009A4F5D"/>
     <w:multiLevelType w:val="hybridMultilevel"/>
     <w:tmpl w:val="AFF273CA"/>
@@ -863,7 +893,7 @@
       </w:rPr>
     </w:lvl>
   </w:abstractNum>
-  <w:abstractNum w:abstractNumId="1">
+  <w:abstractNum w:abstractNumId="1" w15:restartNumberingAfterBreak="0">
     <w:nsid w:val="03C55B17"/>
     <w:multiLevelType w:val="hybridMultilevel"/>
     <w:tmpl w:val="B6D483B6"/>
@@ -976,7 +1006,7 @@
       </w:rPr>
     </w:lvl>
   </w:abstractNum>
-  <w:abstractNum w:abstractNumId="2">
+  <w:abstractNum w:abstractNumId="2" w15:restartNumberingAfterBreak="0">
     <w:nsid w:val="0B637E7B"/>
     <w:multiLevelType w:val="hybridMultilevel"/>
     <w:tmpl w:val="176CD7A2"/>
@@ -1089,7 +1119,7 @@
       </w:rPr>
     </w:lvl>
   </w:abstractNum>
-  <w:abstractNum w:abstractNumId="3">
+  <w:abstractNum w:abstractNumId="3" w15:restartNumberingAfterBreak="0">
     <w:nsid w:val="21FC0BB5"/>
     <w:multiLevelType w:val="hybridMultilevel"/>
     <w:tmpl w:val="92F2DE1E"/>
@@ -1202,7 +1232,7 @@
       </w:rPr>
     </w:lvl>
   </w:abstractNum>
-  <w:abstractNum w:abstractNumId="4">
+  <w:abstractNum w:abstractNumId="4" w15:restartNumberingAfterBreak="0">
     <w:nsid w:val="3E877BA5"/>
     <w:multiLevelType w:val="hybridMultilevel"/>
     <w:tmpl w:val="7D9AE148"/>
@@ -1315,7 +1345,7 @@
       </w:rPr>
     </w:lvl>
   </w:abstractNum>
-  <w:abstractNum w:abstractNumId="5">
+  <w:abstractNum w:abstractNumId="5" w15:restartNumberingAfterBreak="0">
     <w:nsid w:val="591A74D5"/>
     <w:multiLevelType w:val="hybridMultilevel"/>
     <w:tmpl w:val="E5102516"/>
@@ -1428,7 +1458,7 @@
       </w:rPr>
     </w:lvl>
   </w:abstractNum>
-  <w:abstractNum w:abstractNumId="6">
+  <w:abstractNum w:abstractNumId="6" w15:restartNumberingAfterBreak="0">
     <w:nsid w:val="5ECB6E44"/>
     <w:multiLevelType w:val="hybridMultilevel"/>
     <w:tmpl w:val="093C862C"/>
@@ -1541,7 +1571,7 @@
       </w:rPr>
     </w:lvl>
   </w:abstractNum>
-  <w:abstractNum w:abstractNumId="7">
+  <w:abstractNum w:abstractNumId="7" w15:restartNumberingAfterBreak="0">
     <w:nsid w:val="6618040A"/>
     <w:multiLevelType w:val="hybridMultilevel"/>
     <w:tmpl w:val="4C06E2AE"/>
@@ -1654,7 +1684,7 @@
       </w:rPr>
     </w:lvl>
   </w:abstractNum>
-  <w:abstractNum w:abstractNumId="8">
+  <w:abstractNum w:abstractNumId="8" w15:restartNumberingAfterBreak="0">
     <w:nsid w:val="78C73185"/>
     <w:multiLevelType w:val="hybridMultilevel"/>
     <w:tmpl w:val="FCE6CBAC"/>
@@ -1857,7 +1887,7 @@
       </w:rPr>
     </w:lvl>
   </w:abstractNum>
-  <w:abstractNum w:abstractNumId="9">
+  <w:abstractNum w:abstractNumId="9" w15:restartNumberingAfterBreak="0">
     <w:nsid w:val="7A600DD3"/>
     <w:multiLevelType w:val="hybridMultilevel"/>
     <w:tmpl w:val="044C1146"/>
@@ -2004,7 +2034,7 @@
 </file>
 
 <file path=word/styles.xml><?xml version="1.0" encoding="utf-8"?>
-<w:styles xmlns:mc="http://schemas.openxmlformats.org/markup-compatibility/2006" xmlns:r="http://schemas.openxmlformats.org/officeDocument/2006/relationships" xmlns:w="http://schemas.openxmlformats.org/wordprocessingml/2006/main" xmlns:w14="http://schemas.microsoft.com/office/word/2010/wordml" xmlns:w15="http://schemas.microsoft.com/office/word/2012/wordml" mc:Ignorable="w14 w15">
+<w:styles xmlns:mc="http://schemas.openxmlformats.org/markup-compatibility/2006" xmlns:r="http://schemas.openxmlformats.org/officeDocument/2006/relationships" xmlns:w="http://schemas.openxmlformats.org/wordprocessingml/2006/main" xmlns:w14="http://schemas.microsoft.com/office/word/2010/wordml" xmlns:w15="http://schemas.microsoft.com/office/word/2012/wordml" xmlns:w16se="http://schemas.microsoft.com/office/word/2015/wordml/symex" mc:Ignorable="w14 w15 w16se">
   <w:docDefaults>
     <w:rPrDefault>
       <w:rPr>
@@ -2713,7 +2743,7 @@
 </file>
 
 <file path=customXml/itemProps1.xml><?xml version="1.0" encoding="utf-8"?>
-<ds:datastoreItem xmlns:ds="http://schemas.openxmlformats.org/officeDocument/2006/customXml" ds:itemID="{3679372F-7974-43C2-B142-3E9F228CBB08}">
+<ds:datastoreItem xmlns:ds="http://schemas.openxmlformats.org/officeDocument/2006/customXml" ds:itemID="{3E190737-0F3A-4998-8F7E-2F5D6BC85B0E}">
   <ds:schemaRefs>
     <ds:schemaRef ds:uri="http://schemas.openxmlformats.org/officeDocument/2006/bibliography"/>
   </ds:schemaRefs>

</xml_diff>

<commit_message>
Added new resume and transcript
</commit_message>
<xml_diff>
--- a/docs/Hawkins_Resume.docx
+++ b/docs/Hawkins_Resume.docx
@@ -66,13 +66,29 @@
           <w:color w:val="000000"/>
         </w:rPr>
       </w:pPr>
-      <w:r>
-        <w:rPr>
-          <w:color w:val="000080"/>
-          <w:u w:val="single" w:color="000080"/>
-        </w:rPr>
-        <w:t>matthew.alexander.hawkins@gmail.com</w:t>
-      </w:r>
+      <w:hyperlink r:id="rId6" w:history="1">
+        <w:r>
+          <w:rPr>
+            <w:rStyle w:val="Hyperlink"/>
+            <w:u w:color="000080"/>
+          </w:rPr>
+          <w:t>matthew.alexander.h</w:t>
+        </w:r>
+        <w:r>
+          <w:rPr>
+            <w:rStyle w:val="Hyperlink"/>
+            <w:u w:color="000080"/>
+          </w:rPr>
+          <w:t>a</w:t>
+        </w:r>
+        <w:r>
+          <w:rPr>
+            <w:rStyle w:val="Hyperlink"/>
+            <w:u w:color="000080"/>
+          </w:rPr>
+          <w:t>wkins@gmail.com</w:t>
+        </w:r>
+      </w:hyperlink>
       <w:r>
         <w:rPr>
           <w:color w:val="000000"/>
@@ -107,16 +123,27 @@
         <w:ind w:left="0" w:right="0" w:firstLine="0"/>
         <w:jc w:val="both"/>
       </w:pPr>
-      <w:hyperlink r:id="rId6">
+      <w:hyperlink r:id="rId7" w:history="1">
         <w:r>
           <w:rPr>
-            <w:color w:val="000080"/>
-            <w:u w:val="single" w:color="000080"/>
+            <w:rStyle w:val="Hyperlink"/>
           </w:rPr>
-          <w:t>www.eg.bucknell.edu/~mah045/</w:t>
+          <w:t>m-hawkins.gith</w:t>
+        </w:r>
+        <w:r>
+          <w:rPr>
+            <w:rStyle w:val="Hyperlink"/>
+          </w:rPr>
+          <w:t>u</w:t>
+        </w:r>
+        <w:r>
+          <w:rPr>
+            <w:rStyle w:val="Hyperlink"/>
+          </w:rPr>
+          <w:t>b.io</w:t>
         </w:r>
       </w:hyperlink>
-      <w:hyperlink r:id="rId7">
+      <w:hyperlink r:id="rId8">
         <w:r>
           <w:rPr>
             <w:color w:val="000000"/>
@@ -140,7 +167,19 @@
         <w:rPr>
           <w:color w:val="000000"/>
         </w:rPr>
-        <w:t xml:space="preserve">                                          (203) 767-7816</w:t>
+        <w:t xml:space="preserve">                                          </w:t>
+      </w:r>
+      <w:r>
+        <w:rPr>
+          <w:color w:val="000000"/>
+        </w:rPr>
+        <w:t xml:space="preserve">                     </w:t>
+      </w:r>
+      <w:r>
+        <w:rPr>
+          <w:color w:val="000000"/>
+        </w:rPr>
+        <w:t>(203) 767-7816</w:t>
       </w:r>
     </w:p>
     <w:p>
@@ -190,10 +229,16 @@
         <w:ind w:left="0" w:firstLine="360"/>
       </w:pPr>
       <w:r>
-        <w:t>Exp</w:t>
-      </w:r>
-      <w:r>
-        <w:t>ected graduation date: May 2017</w:t>
+        <w:t>Graduated</w:t>
+      </w:r>
+      <w:r>
+        <w:t xml:space="preserve">: May </w:t>
+      </w:r>
+      <w:r>
+        <w:t xml:space="preserve">21, </w:t>
+      </w:r>
+      <w:r>
+        <w:t>2017</w:t>
       </w:r>
     </w:p>
     <w:p>
@@ -212,13 +257,13 @@
         <w:t>GPA: 3.</w:t>
       </w:r>
       <w:r>
-        <w:t>45</w:t>
+        <w:t>49</w:t>
       </w:r>
       <w:r>
         <w:t xml:space="preserve"> Cumulative / 3.</w:t>
       </w:r>
       <w:r>
-        <w:t>68</w:t>
+        <w:t>70</w:t>
       </w:r>
       <w:r>
         <w:t xml:space="preserve"> Engineering</w:t>
@@ -227,6 +272,9 @@
     <w:p>
       <w:pPr>
         <w:ind w:left="0" w:firstLine="0"/>
+        <w:rPr>
+          <w:b/>
+        </w:rPr>
       </w:pPr>
       <w:r>
         <w:rPr>
@@ -252,19 +300,7 @@
         <w:ind w:left="0" w:firstLine="0"/>
       </w:pPr>
       <w:r>
-        <w:t xml:space="preserve">Database Administrator, </w:t>
-      </w:r>
-      <w:r>
-        <w:t>Lockheed Martin (</w:t>
-      </w:r>
-      <w:r>
-        <w:t>Sikorsky Aircraft</w:t>
-      </w:r>
-      <w:r>
-        <w:t>)</w:t>
-      </w:r>
-      <w:r>
-        <w:t>: Stratford, CT, June 2016 – Present</w:t>
+        <w:t>Software Development Engineer, Amazon: Seattle, WA, August 2017 – Present</w:t>
       </w:r>
     </w:p>
     <w:p>
@@ -277,7 +313,30 @@
         <w:ind w:left="0" w:firstLine="360"/>
       </w:pPr>
       <w:r>
-        <w:t>Migration from Excel to relational solution in Access</w:t>
+        <w:t>Devices team</w:t>
+      </w:r>
+    </w:p>
+    <w:p>
+      <w:pPr>
+        <w:ind w:left="0" w:firstLine="0"/>
+      </w:pPr>
+      <w:r>
+        <w:t xml:space="preserve">Database Administrator, </w:t>
+      </w:r>
+      <w:r>
+        <w:t>Lockheed Martin (</w:t>
+      </w:r>
+      <w:r>
+        <w:t>Sikorsky Aircraft</w:t>
+      </w:r>
+      <w:r>
+        <w:t>)</w:t>
+      </w:r>
+      <w:r>
+        <w:t xml:space="preserve">: Stratford, CT, June 2016 – </w:t>
+      </w:r>
+      <w:r>
+        <w:t>January 2017</w:t>
       </w:r>
     </w:p>
     <w:p>
@@ -290,7 +349,7 @@
         <w:ind w:left="0" w:firstLine="360"/>
       </w:pPr>
       <w:r>
-        <w:t>Automated polling of off-site database for up to date resources</w:t>
+        <w:t>Migration from Excel to relational solution in Access</w:t>
       </w:r>
     </w:p>
     <w:p>
@@ -303,6 +362,19 @@
         <w:ind w:left="0" w:firstLine="360"/>
       </w:pPr>
       <w:r>
+        <w:t>Automated polling of off-site database for up to date resources</w:t>
+      </w:r>
+    </w:p>
+    <w:p>
+      <w:pPr>
+        <w:pStyle w:val="ListParagraph"/>
+        <w:numPr>
+          <w:ilvl w:val="0"/>
+          <w:numId w:val="10"/>
+        </w:numPr>
+        <w:ind w:left="0" w:firstLine="360"/>
+      </w:pPr>
+      <w:r>
         <w:t>Frontend GUI development for ease of use and automation of tasks</w:t>
       </w:r>
     </w:p>
@@ -310,13 +382,8 @@
       <w:pPr>
         <w:ind w:left="0" w:firstLine="0"/>
       </w:pPr>
-      <w:proofErr w:type="spellStart"/>
-      <w:r>
-        <w:t>HydroSense</w:t>
-      </w:r>
-      <w:proofErr w:type="spellEnd"/>
-      <w:r>
-        <w:t xml:space="preserve"> Researcher, Bucknell University: Lewisburg, PA, January 2016 – May 2016</w:t>
+      <w:r>
+        <w:t>HydroSense Researcher, Bucknell University: Lewisburg, PA, January 2016 – May 2016</w:t>
       </w:r>
     </w:p>
     <w:p>
@@ -329,15 +396,7 @@
         <w:ind w:left="0" w:firstLine="360"/>
       </w:pPr>
       <w:r>
-        <w:t xml:space="preserve">Embedded system engineer for </w:t>
-      </w:r>
-      <w:proofErr w:type="spellStart"/>
-      <w:r>
-        <w:t>sonde</w:t>
-      </w:r>
-      <w:proofErr w:type="spellEnd"/>
-      <w:r>
-        <w:t xml:space="preserve"> firmware</w:t>
+        <w:t>Embedded system engineer for sonde firmware</w:t>
       </w:r>
     </w:p>
     <w:p>
@@ -395,8 +454,6 @@
       <w:r>
         <w:t>Business plan design and pro forma financial statements</w:t>
       </w:r>
-      <w:bookmarkStart w:id="0" w:name="_GoBack"/>
-      <w:bookmarkEnd w:id="0"/>
     </w:p>
     <w:p>
       <w:pPr>
@@ -507,19 +564,11 @@
       <w:r>
         <w:t xml:space="preserve">System Administrator, </w:t>
       </w:r>
-      <w:proofErr w:type="spellStart"/>
       <w:r>
         <w:rPr>
           <w:i/>
         </w:rPr>
-        <w:t>HawkEye</w:t>
-      </w:r>
-      <w:proofErr w:type="spellEnd"/>
-      <w:r>
-        <w:rPr>
-          <w:i/>
-        </w:rPr>
-        <w:t xml:space="preserve"> Technologies, LLC</w:t>
+        <w:t>HawkEye Technologies, LLC</w:t>
       </w:r>
       <w:r>
         <w:t>: Milford, CT, March 2012 – August 2014</w:t>
@@ -611,7 +660,13 @@
         </w:numPr>
       </w:pPr>
       <w:r>
-        <w:t>System design and construction of a cost efficient micromanipulator for use with force sensitive cell biology research</w:t>
+        <w:t>Design</w:t>
+      </w:r>
+      <w:r>
+        <w:t xml:space="preserve"> and construction of a cost efficient micromanipulator for use with force sensitive cell </w:t>
+      </w:r>
+      <w:r>
+        <w:t>research</w:t>
       </w:r>
     </w:p>
     <w:p>
@@ -635,7 +690,10 @@
         </w:numPr>
       </w:pPr>
       <w:r>
-        <w:t>Solutions implemented using a TI microcontroller with a custom serial library</w:t>
+        <w:t xml:space="preserve">Solutions implemented using an Arduino Due </w:t>
+      </w:r>
+      <w:r>
+        <w:t>with a custom serial library</w:t>
       </w:r>
     </w:p>
     <w:p>
@@ -726,21 +784,21 @@
         <w:ind w:left="0" w:firstLine="360"/>
       </w:pPr>
       <w:r>
-        <w:t>C, Java, Python, HTML +</w:t>
+        <w:t xml:space="preserve">C, </w:t>
+      </w:r>
+      <w:r>
+        <w:t xml:space="preserve">C++, </w:t>
+      </w:r>
+      <w:bookmarkStart w:id="0" w:name="_GoBack"/>
+      <w:bookmarkEnd w:id="0"/>
+      <w:r>
+        <w:t>Java, Python, HTML +</w:t>
       </w:r>
       <w:r>
         <w:t xml:space="preserve"> </w:t>
       </w:r>
       <w:r>
-        <w:t xml:space="preserve">CSS, </w:t>
-      </w:r>
-      <w:proofErr w:type="spellStart"/>
-      <w:r>
-        <w:t>Javascript</w:t>
-      </w:r>
-      <w:proofErr w:type="spellEnd"/>
-      <w:r>
-        <w:t>, SQL, MATLAB + Simulink</w:t>
+        <w:t>CSS, Javascript, SQL, MATLAB + Simulink</w:t>
       </w:r>
     </w:p>
     <w:p>
@@ -754,19 +812,6 @@
       </w:pPr>
       <w:r>
         <w:t>MIPS Architecture and Assembly, Verilog HDL, NI Multisim (SPICE)</w:t>
-      </w:r>
-    </w:p>
-    <w:p>
-      <w:pPr>
-        <w:pStyle w:val="ListParagraph"/>
-        <w:numPr>
-          <w:ilvl w:val="0"/>
-          <w:numId w:val="2"/>
-        </w:numPr>
-        <w:ind w:left="0" w:firstLine="360"/>
-      </w:pPr>
-      <w:r>
-        <w:t>Proficient in Microsoft Word, Excel, Access, PowerPoint, Publisher</w:t>
       </w:r>
     </w:p>
     <w:sectPr>
@@ -2474,6 +2519,29 @@
       <w:contextualSpacing/>
     </w:pPr>
   </w:style>
+  <w:style w:type="character" w:styleId="Hyperlink">
+    <w:name w:val="Hyperlink"/>
+    <w:basedOn w:val="DefaultParagraphFont"/>
+    <w:uiPriority w:val="99"/>
+    <w:unhideWhenUsed/>
+    <w:rsid w:val="00EF23E4"/>
+    <w:rPr>
+      <w:color w:val="0563C1" w:themeColor="hyperlink"/>
+      <w:u w:val="single"/>
+    </w:rPr>
+  </w:style>
+  <w:style w:type="character" w:styleId="FollowedHyperlink">
+    <w:name w:val="FollowedHyperlink"/>
+    <w:basedOn w:val="DefaultParagraphFont"/>
+    <w:uiPriority w:val="99"/>
+    <w:semiHidden/>
+    <w:unhideWhenUsed/>
+    <w:rsid w:val="00EF23E4"/>
+    <w:rPr>
+      <w:color w:val="954F72" w:themeColor="followedHyperlink"/>
+      <w:u w:val="single"/>
+    </w:rPr>
+  </w:style>
 </w:styles>
 </file>
 
@@ -2743,7 +2811,7 @@
 </file>
 
 <file path=customXml/itemProps1.xml><?xml version="1.0" encoding="utf-8"?>
-<ds:datastoreItem xmlns:ds="http://schemas.openxmlformats.org/officeDocument/2006/customXml" ds:itemID="{3E190737-0F3A-4998-8F7E-2F5D6BC85B0E}">
+<ds:datastoreItem xmlns:ds="http://schemas.openxmlformats.org/officeDocument/2006/customXml" ds:itemID="{136FCA31-78FB-44B2-93B9-BEF971A41C31}">
   <ds:schemaRefs>
     <ds:schemaRef ds:uri="http://schemas.openxmlformats.org/officeDocument/2006/bibliography"/>
   </ds:schemaRefs>

</xml_diff>